<commit_message>
Working UML and smoke test
</commit_message>
<xml_diff>
--- a/PackageArchitecture.docx
+++ b/PackageArchitecture.docx
@@ -1,13 +1,11 @@
 
 <file path=word/document.xml><?xml version="1.0" encoding="utf-8"?>
-<w:document xmlns:wpc="http://schemas.microsoft.com/office/word/2010/wordprocessingCanvas" xmlns:mc="http://schemas.openxmlformats.org/markup-compatibility/2006" xmlns:o="urn:schemas-microsoft-com:office:office" xmlns:r="http://schemas.openxmlformats.org/officeDocument/2006/relationships" xmlns:m="http://schemas.openxmlformats.org/officeDocument/2006/math" xmlns:v="urn:schemas-microsoft-com:vml" xmlns:wp14="http://schemas.microsoft.com/office/word/2010/wordprocessingDrawing" xmlns:wp="http://schemas.openxmlformats.org/drawingml/2006/wordprocessingDrawing" xmlns:w10="urn:schemas-microsoft-com:office:word" xmlns:w="http://schemas.openxmlformats.org/wordprocessingml/2006/main" xmlns:w14="http://schemas.microsoft.com/office/word/2010/wordml" xmlns:w15="http://schemas.microsoft.com/office/word/2012/wordml" xmlns:wpg="http://schemas.microsoft.com/office/word/2010/wordprocessingGroup" xmlns:wpi="http://schemas.microsoft.com/office/word/2010/wordprocessingInk" xmlns:wne="http://schemas.microsoft.com/office/word/2006/wordml" xmlns:wps="http://schemas.microsoft.com/office/word/2010/wordprocessingShape" mc:Ignorable="w14 w15 wp14">
+<w:document xmlns:wpc="http://schemas.microsoft.com/office/word/2010/wordprocessingCanvas" xmlns:cx="http://schemas.microsoft.com/office/drawing/2014/chartex" xmlns:cx1="http://schemas.microsoft.com/office/drawing/2015/9/8/chartex" xmlns:cx2="http://schemas.microsoft.com/office/drawing/2015/10/21/chartex" xmlns:cx3="http://schemas.microsoft.com/office/drawing/2016/5/9/chartex" xmlns:cx4="http://schemas.microsoft.com/office/drawing/2016/5/10/chartex" xmlns:cx5="http://schemas.microsoft.com/office/drawing/2016/5/11/chartex" xmlns:cx6="http://schemas.microsoft.com/office/drawing/2016/5/12/chartex" xmlns:cx7="http://schemas.microsoft.com/office/drawing/2016/5/13/chartex" xmlns:cx8="http://schemas.microsoft.com/office/drawing/2016/5/14/chartex" xmlns:mc="http://schemas.openxmlformats.org/markup-compatibility/2006" xmlns:aink="http://schemas.microsoft.com/office/drawing/2016/ink" xmlns:am3d="http://schemas.microsoft.com/office/drawing/2017/model3d" xmlns:o="urn:schemas-microsoft-com:office:office" xmlns:r="http://schemas.openxmlformats.org/officeDocument/2006/relationships" xmlns:m="http://schemas.openxmlformats.org/officeDocument/2006/math" xmlns:v="urn:schemas-microsoft-com:vml" xmlns:wp14="http://schemas.microsoft.com/office/word/2010/wordprocessingDrawing" xmlns:wp="http://schemas.openxmlformats.org/drawingml/2006/wordprocessingDrawing" xmlns:w10="urn:schemas-microsoft-com:office:word" xmlns:w="http://schemas.openxmlformats.org/wordprocessingml/2006/main" xmlns:w14="http://schemas.microsoft.com/office/word/2010/wordml" xmlns:w15="http://schemas.microsoft.com/office/word/2012/wordml" xmlns:w16cex="http://schemas.microsoft.com/office/word/2018/wordml/cex" xmlns:w16cid="http://schemas.microsoft.com/office/word/2016/wordml/cid" xmlns:w16="http://schemas.microsoft.com/office/word/2018/wordml" xmlns:w16sdtdh="http://schemas.microsoft.com/office/word/2020/wordml/sdtdatahash" xmlns:w16se="http://schemas.microsoft.com/office/word/2015/wordml/symex" xmlns:wpg="http://schemas.microsoft.com/office/word/2010/wordprocessingGroup" xmlns:wpi="http://schemas.microsoft.com/office/word/2010/wordprocessingInk" xmlns:wne="http://schemas.microsoft.com/office/word/2006/wordml" xmlns:wps="http://schemas.microsoft.com/office/word/2010/wordprocessingShape" mc:Ignorable="w14 w15 w16se w16cid w16 w16cex w16sdtdh wp14">
   <w:body>
     <w:p>
       <w:pPr>
         <w:pStyle w:val="Heading1"/>
       </w:pPr>
-      <w:bookmarkStart w:id="0" w:name="_GoBack"/>
-      <w:bookmarkEnd w:id="0"/>
       <w:r>
         <w:t>Introduction</w:t>
       </w:r>
@@ -65,11 +63,234 @@
         <w:keepNext/>
       </w:pPr>
       <w:r>
+        <w:rPr>
+          <w:noProof/>
+        </w:rPr>
         <w:drawing>
-          <wp:inline distT="0" distB="0" distL="0" distR="0" wp14:anchorId="49DA997B" wp14:editId="5F62E599">
-            <wp:extent cx="3657600" cy="4850804"/>
+          <wp:inline distT="0" distB="0" distL="0" distR="0" wp14:anchorId="61EE15E8" wp14:editId="2DC476CE">
+            <wp:extent cx="2176124" cy="4850804"/>
             <wp:effectExtent l="0" t="0" r="0" b="6985"/>
             <wp:docPr id="1" name="Picture 1"/>
+            <wp:cNvGraphicFramePr>
+              <a:graphicFrameLocks xmlns:a="http://schemas.openxmlformats.org/drawingml/2006/main" noChangeAspect="1"/>
+            </wp:cNvGraphicFramePr>
+            <a:graphic xmlns:a="http://schemas.openxmlformats.org/drawingml/2006/main">
+              <a:graphicData uri="http://schemas.openxmlformats.org/drawingml/2006/picture">
+                <pic:pic xmlns:pic="http://schemas.openxmlformats.org/drawingml/2006/picture">
+                  <pic:nvPicPr>
+                    <pic:cNvPr id="1" name="Picture 1"/>
+                    <pic:cNvPicPr/>
+                  </pic:nvPicPr>
+                  <pic:blipFill>
+                    <a:blip r:embed="rId6" cstate="print">
+                      <a:extLst>
+                        <a:ext uri="{28A0092B-C50C-407E-A947-70E740481C1C}">
+                          <a14:useLocalDpi xmlns:a14="http://schemas.microsoft.com/office/drawing/2010/main" val="0"/>
+                        </a:ext>
+                      </a:extLst>
+                    </a:blip>
+                    <a:stretch>
+                      <a:fillRect/>
+                    </a:stretch>
+                  </pic:blipFill>
+                  <pic:spPr>
+                    <a:xfrm>
+                      <a:off x="0" y="0"/>
+                      <a:ext cx="2176124" cy="4850804"/>
+                    </a:xfrm>
+                    <a:prstGeom prst="rect">
+                      <a:avLst/>
+                    </a:prstGeom>
+                  </pic:spPr>
+                </pic:pic>
+              </a:graphicData>
+            </a:graphic>
+          </wp:inline>
+        </w:drawing>
+      </w:r>
+    </w:p>
+    <w:p>
+      <w:pPr>
+        <w:pStyle w:val="Caption"/>
+      </w:pPr>
+      <w:bookmarkStart w:id="0" w:name="_Ref88033497"/>
+      <w:r>
+        <w:t xml:space="preserve">Figure </w:t>
+      </w:r>
+      <w:r>
+        <w:fldChar w:fldCharType="begin"/>
+      </w:r>
+      <w:r>
+        <w:instrText xml:space="preserve"> SEQ Figure \* ARABIC </w:instrText>
+      </w:r>
+      <w:r>
+        <w:fldChar w:fldCharType="separate"/>
+      </w:r>
+      <w:r>
+        <w:rPr>
+          <w:noProof/>
+        </w:rPr>
+        <w:t>1</w:t>
+      </w:r>
+      <w:r>
+        <w:fldChar w:fldCharType="end"/>
+      </w:r>
+      <w:bookmarkEnd w:id="0"/>
+      <w:r>
+        <w:t xml:space="preserve"> –UML class diagram</w:t>
+      </w:r>
+      <w:r>
+        <w:t xml:space="preserve"> (methods shown)</w:t>
+      </w:r>
+    </w:p>
+    <w:p>
+      <w:pPr>
+        <w:rPr>
+          <w:rFonts w:asciiTheme="majorHAnsi" w:eastAsiaTheme="majorEastAsia" w:hAnsiTheme="majorHAnsi" w:cstheme="majorBidi"/>
+          <w:color w:val="2E74B5" w:themeColor="accent1" w:themeShade="BF"/>
+          <w:sz w:val="26"/>
+          <w:szCs w:val="26"/>
+        </w:rPr>
+      </w:pPr>
+      <w:r>
+        <w:br w:type="page"/>
+      </w:r>
+    </w:p>
+    <w:p>
+      <w:pPr>
+        <w:pStyle w:val="Heading2"/>
+      </w:pPr>
+      <w:proofErr w:type="spellStart"/>
+      <w:r>
+        <w:lastRenderedPageBreak/>
+        <w:t>ClSigFeatures</w:t>
+      </w:r>
+      <w:proofErr w:type="spellEnd"/>
+    </w:p>
+    <w:p>
+      <w:r>
+        <w:t xml:space="preserve">This object contains </w:t>
+      </w:r>
+      <w:r>
+        <w:t>a generic signal (voltage, acceleration, whatever), methods to extract features from the signal, and the extracted features themselves.</w:t>
+      </w:r>
+      <w:r>
+        <w:t xml:space="preserve"> Need to decide how to structure the features. For example, the 1X, 2</w:t>
+      </w:r>
+      <w:proofErr w:type="gramStart"/>
+      <w:r>
+        <w:t>X,…</w:t>
+      </w:r>
+      <w:proofErr w:type="gramEnd"/>
+      <w:r>
+        <w:t xml:space="preserve"> vectors can stand on their own and may not be derived from a signal so I think these features need to be their own class that is extended into the </w:t>
+      </w:r>
+      <w:proofErr w:type="spellStart"/>
+      <w:r>
+        <w:t>cl_sig_features</w:t>
+      </w:r>
+      <w:proofErr w:type="spellEnd"/>
+      <w:r>
+        <w:t xml:space="preserve"> class. A feature like amplitude (Direct)) could stand alone (could be derived by recording a DMM output for example) so these probably warrant their own class. Thinking through this, I believe the features types will need their own abstract ba</w:t>
+      </w:r>
+      <w:r>
+        <w:t>se class. Some of these include the following.</w:t>
+      </w:r>
+    </w:p>
+    <w:p>
+      <w:pPr>
+        <w:pStyle w:val="Heading2"/>
+      </w:pPr>
+      <w:proofErr w:type="spellStart"/>
+      <w:r>
+        <w:t>CLSigReal</w:t>
+      </w:r>
+      <w:proofErr w:type="spellEnd"/>
+    </w:p>
+    <w:p>
+      <w:r>
+        <w:t>Real-valued features (direct, pk-pk, bias, mean, kurtosis, etc.)</w:t>
+      </w:r>
+      <w:r>
+        <w:t>. The values could be calculated on a sample-by-sample basis (i.e. amplitude) or could be cyclo-stationary real-valued signals. This class would be used to contain real-valued features extracted from a defined sub-set of sample in the signal. For example, air-gap monitoring on hydro requires the minimum and maximum distance between stationary and rotating poles to be calculated after each revolution is complete. Likewise the peak rod load for a reciprocating compressor can only be calculated after each revolution is complete.</w:t>
+      </w:r>
+    </w:p>
+    <w:p>
+      <w:pPr>
+        <w:pStyle w:val="Heading2"/>
+      </w:pPr>
+      <w:proofErr w:type="spellStart"/>
+      <w:r>
+        <w:t>CLSigComp</w:t>
+      </w:r>
+      <w:proofErr w:type="spellEnd"/>
+    </w:p>
+    <w:p>
+      <w:r>
+        <w:t xml:space="preserve">Complex-valued (i.e. vector) features (1X, 2X, </w:t>
+      </w:r>
+      <w:proofErr w:type="spellStart"/>
+      <w:r>
+        <w:t>nX</w:t>
+      </w:r>
+      <w:proofErr w:type="spellEnd"/>
+      <w:r>
+        <w:t xml:space="preserve">, </w:t>
+      </w:r>
+      <w:proofErr w:type="spellStart"/>
+      <w:r>
+        <w:t>etc</w:t>
+      </w:r>
+      <w:proofErr w:type="spellEnd"/>
+      <w:r>
+        <w:t>)</w:t>
+      </w:r>
+      <w:r>
+        <w:t>. These could be calculated on a sample-by-sample basis (i.e. poles/zeros of a vibrating mechanical system) or cyclo-stationary (i.e. the 1X/2X for each revolution).</w:t>
+      </w:r>
+    </w:p>
+    <w:p>
+      <w:pPr>
+        <w:rPr>
+          <w:rFonts w:asciiTheme="majorHAnsi" w:eastAsiaTheme="majorEastAsia" w:hAnsiTheme="majorHAnsi" w:cstheme="majorBidi"/>
+          <w:color w:val="2E74B5" w:themeColor="accent1" w:themeShade="BF"/>
+          <w:sz w:val="26"/>
+          <w:szCs w:val="26"/>
+        </w:rPr>
+      </w:pPr>
+      <w:r>
+        <w:br w:type="page"/>
+      </w:r>
+    </w:p>
+    <w:p>
+      <w:pPr>
+        <w:pStyle w:val="Heading2"/>
+      </w:pPr>
+      <w:proofErr w:type="spellStart"/>
+      <w:r>
+        <w:lastRenderedPageBreak/>
+        <w:t>ClSig</w:t>
+      </w:r>
+      <w:proofErr w:type="spellEnd"/>
+    </w:p>
+    <w:p>
+      <w:r>
+        <w:t>This abstract base class hold methods and data to provide structure for the signals.</w:t>
+      </w:r>
+      <w:r>
+        <w:t xml:space="preserve"> A few of the key fields and methods are discussed below.</w:t>
+      </w:r>
+    </w:p>
+    <w:p>
+      <w:pPr>
+        <w:keepNext/>
+      </w:pPr>
+      <w:r>
+        <w:drawing>
+          <wp:inline distT="0" distB="0" distL="0" distR="0" wp14:anchorId="1387E4FA" wp14:editId="5F67FC6C">
+            <wp:extent cx="1828800" cy="2291590"/>
+            <wp:effectExtent l="0" t="0" r="0" b="0"/>
+            <wp:docPr id="5" name="Picture 5"/>
             <wp:cNvGraphicFramePr>
               <a:graphicFrameLocks xmlns:a="http://schemas.openxmlformats.org/drawingml/2006/main" noChangeAspect="1"/>
             </wp:cNvGraphicFramePr>
@@ -80,20 +301,27 @@
                     <pic:cNvPr id="1" name=""/>
                     <pic:cNvPicPr/>
                   </pic:nvPicPr>
-                  <pic:blipFill>
-                    <a:blip r:embed="rId6"/>
-                    <a:stretch>
-                      <a:fillRect/>
-                    </a:stretch>
+                  <pic:blipFill rotWithShape="1">
+                    <a:blip r:embed="rId7"/>
+                    <a:srcRect t="957"/>
+                    <a:stretch/>
                   </pic:blipFill>
-                  <pic:spPr>
+                  <pic:spPr bwMode="auto">
                     <a:xfrm>
                       <a:off x="0" y="0"/>
-                      <a:ext cx="3657600" cy="4850804"/>
+                      <a:ext cx="1828800" cy="2291590"/>
                     </a:xfrm>
                     <a:prstGeom prst="rect">
                       <a:avLst/>
                     </a:prstGeom>
+                    <a:ln>
+                      <a:noFill/>
+                    </a:ln>
+                    <a:extLst>
+                      <a:ext uri="{53640926-AAD7-44D8-BBD7-CCE9431645EC}">
+                        <a14:shadowObscured xmlns:a14="http://schemas.microsoft.com/office/drawing/2010/main"/>
+                      </a:ext>
+                    </a:extLst>
                   </pic:spPr>
                 </pic:pic>
               </a:graphicData>
@@ -106,7 +334,6 @@
       <w:pPr>
         <w:pStyle w:val="Caption"/>
       </w:pPr>
-      <w:bookmarkStart w:id="1" w:name="_Ref88033497"/>
       <w:r>
         <w:t xml:space="preserve">Figure </w:t>
       </w:r>
@@ -123,27 +350,60 @@
         <w:rPr>
           <w:noProof/>
         </w:rPr>
-        <w:t>1</w:t>
+        <w:t>2</w:t>
       </w:r>
       <w:r>
         <w:fldChar w:fldCharType="end"/>
       </w:r>
-      <w:bookmarkEnd w:id="1"/>
-      <w:r>
-        <w:t xml:space="preserve"> –UML class diagram</w:t>
-      </w:r>
-    </w:p>
-    <w:p>
-      <w:pPr>
+      <w:r>
+        <w:t xml:space="preserve"> - Methods in </w:t>
+      </w:r>
+      <w:proofErr w:type="spellStart"/>
+      <w:r>
+        <w:t>ClSig</w:t>
+      </w:r>
+      <w:proofErr w:type="spellEnd"/>
+      <w:r>
+        <w:t xml:space="preserve"> class</w:t>
+      </w:r>
+    </w:p>
+    <w:p>
+      <w:pPr>
+        <w:pStyle w:val="Heading2"/>
+      </w:pPr>
+      <w:proofErr w:type="spellStart"/>
+      <w:r>
+        <w:t>b_complex</w:t>
+      </w:r>
+      <w:proofErr w:type="spellEnd"/>
+    </w:p>
+    <w:p>
+      <w:r>
+        <w:t xml:space="preserve">The motivation in creating the </w:t>
+      </w:r>
+      <w:proofErr w:type="spellStart"/>
+      <w:r>
         <w:rPr>
-          <w:rFonts w:asciiTheme="majorHAnsi" w:eastAsiaTheme="majorEastAsia" w:hAnsiTheme="majorHAnsi" w:cstheme="majorBidi"/>
-          <w:color w:val="2E74B5" w:themeColor="accent1" w:themeShade="BF"/>
-          <w:sz w:val="26"/>
-          <w:szCs w:val="26"/>
+          <w:b/>
+          <w:bCs/>
         </w:rPr>
-      </w:pPr>
-      <w:r>
-        <w:br w:type="page"/>
+        <w:t>ClSig</w:t>
+      </w:r>
+      <w:proofErr w:type="spellEnd"/>
+      <w:r>
+        <w:t xml:space="preserve"> class is to create a base class that can be abstracted into either a real or complex class. The </w:t>
+      </w:r>
+      <w:proofErr w:type="spellStart"/>
+      <w:r>
+        <w:rPr>
+          <w:b/>
+          <w:bCs/>
+        </w:rPr>
+        <w:t>b_complex</w:t>
+      </w:r>
+      <w:proofErr w:type="spellEnd"/>
+      <w:r>
+        <w:t xml:space="preserve"> field is used to identify either real- or complex-valued arrays. It must be set in the derived class.</w:t>
       </w:r>
     </w:p>
     <w:p>
@@ -152,39 +412,27 @@
       </w:pPr>
       <w:proofErr w:type="spellStart"/>
       <w:r>
-        <w:lastRenderedPageBreak/>
-        <w:t>ClSigFeatures</w:t>
-      </w:r>
-      <w:proofErr w:type="spellEnd"/>
-    </w:p>
-    <w:p>
-      <w:r>
-        <w:t xml:space="preserve">This object contains </w:t>
-      </w:r>
-      <w:r>
-        <w:t>a generic signal (voltage, acceleration, whatever), methods to extract features from the signal, and the extracted features themselves.</w:t>
-      </w:r>
-      <w:r>
-        <w:t xml:space="preserve"> Need to decide how to structure the features. For example, the 1X, 2X</w:t>
-      </w:r>
-      <w:proofErr w:type="gramStart"/>
-      <w:r>
-        <w:t>,…</w:t>
-      </w:r>
-      <w:proofErr w:type="gramEnd"/>
-      <w:r>
-        <w:t xml:space="preserve"> vectors can stand on their own and may not be derived from a signal so I think these features need to be their own class that is extended into the </w:t>
-      </w:r>
-      <w:proofErr w:type="spellStart"/>
-      <w:r>
-        <w:t>cl_sig_features</w:t>
-      </w:r>
-      <w:proofErr w:type="spellEnd"/>
-      <w:r>
-        <w:t xml:space="preserve"> class. A feature like amplitude (Direct)) could stand alone (could be derived by recording a DMM output for example) so these probably warrant their own class. Thinking through this, I believe the features types will need their own abstract ba</w:t>
-      </w:r>
-      <w:r>
-        <w:t>se class. Some of these include the following.</w:t>
+        <w:t>n</w:t>
+      </w:r>
+      <w:r>
+        <w:t>p_</w:t>
+      </w:r>
+      <w:r>
+        <w:t>sig</w:t>
+      </w:r>
+      <w:proofErr w:type="spellEnd"/>
+    </w:p>
+    <w:p>
+      <w:r>
+        <w:t xml:space="preserve">This field contains the </w:t>
+      </w:r>
+      <w:proofErr w:type="spellStart"/>
+      <w:r>
+        <w:t>numpy</w:t>
+      </w:r>
+      <w:proofErr w:type="spellEnd"/>
+      <w:r>
+        <w:t xml:space="preserve"> array, either real- or complex-valued depending how the derived classes use it.</w:t>
       </w:r>
     </w:p>
     <w:p>
@@ -193,89 +441,37 @@
       </w:pPr>
       <w:proofErr w:type="spellStart"/>
       <w:r>
-        <w:t>CLSigReal</w:t>
-      </w:r>
-      <w:proofErr w:type="spellEnd"/>
-    </w:p>
-    <w:p>
-      <w:r>
-        <w:t xml:space="preserve">Real-valued features (direct, </w:t>
-      </w:r>
-      <w:proofErr w:type="spellStart"/>
-      <w:r>
-        <w:t>pk-pk</w:t>
-      </w:r>
-      <w:proofErr w:type="spellEnd"/>
-      <w:r>
-        <w:t>, bias, mean, kurtosis, etc.)</w:t>
-      </w:r>
-      <w:r>
-        <w:t xml:space="preserve">. The values could be calculated on a sample-by-sample basis (i.e. amplitude) or could be </w:t>
-      </w:r>
-      <w:proofErr w:type="spellStart"/>
-      <w:r>
-        <w:t>cyclo</w:t>
-      </w:r>
-      <w:proofErr w:type="spellEnd"/>
-      <w:r>
-        <w:t>-stationary real-valued signals. This class would be used to contain real-valued features extracted from a defined sub-set of sample in the signal. For example, air-gap monitoring on hydro requires the minimum and maximum distance between stationary and rotating poles to be calculated after each revolution is complete. Likewise the peak rod load for a reciprocating compressor can only be calculated after each revolution is complete.</w:t>
-      </w:r>
-    </w:p>
-    <w:p>
-      <w:pPr>
-        <w:pStyle w:val="Heading2"/>
-      </w:pPr>
-      <w:proofErr w:type="spellStart"/>
-      <w:r>
+        <w:t>ylim_tb</w:t>
+      </w:r>
+      <w:proofErr w:type="spellEnd"/>
+    </w:p>
+    <w:p>
+      <w:r>
+        <w:t xml:space="preserve">It may seem odd to have the y-axis plotting limits stored in this class since it initially appears to only apply to real-valued signals. For vibration analysis it is comment to extract the magnitude of the complex-valued signals (for example, the magnitude of a 1X vector) and plot that. I am thinking that when this class is extended into the </w:t>
+      </w:r>
+      <w:proofErr w:type="spellStart"/>
+      <w:r>
+        <w:rPr>
+          <w:b/>
+          <w:bCs/>
+        </w:rPr>
         <w:t>CLSigComp</w:t>
       </w:r>
       <w:proofErr w:type="spellEnd"/>
-    </w:p>
-    <w:p>
-      <w:r>
-        <w:t xml:space="preserve">Complex-valued (i.e. vector) features (1X, 2X, </w:t>
-      </w:r>
-      <w:proofErr w:type="spellStart"/>
-      <w:r>
-        <w:t>nX</w:t>
-      </w:r>
-      <w:proofErr w:type="spellEnd"/>
-      <w:r>
-        <w:t xml:space="preserve">, </w:t>
-      </w:r>
-      <w:proofErr w:type="spellStart"/>
-      <w:r>
-        <w:t>etc</w:t>
-      </w:r>
-      <w:proofErr w:type="spellEnd"/>
-      <w:r>
-        <w:t>)</w:t>
-      </w:r>
-      <w:r>
-        <w:t xml:space="preserve">. These could be calculated on a sample-by-sample basis (i.e. poles/zeros of a vibrating mechanical system) or </w:t>
-      </w:r>
-      <w:proofErr w:type="spellStart"/>
-      <w:r>
-        <w:t>cyclo</w:t>
-      </w:r>
-      <w:proofErr w:type="spellEnd"/>
-      <w:r>
-        <w:t>-stationary (i.e. the 1X/2X for each revolution).</w:t>
-      </w:r>
-    </w:p>
-    <w:p>
-      <w:pPr>
-        <w:pStyle w:val="Heading2"/>
-      </w:pPr>
-      <w:proofErr w:type="spellStart"/>
-      <w:r>
-        <w:t>ClSig</w:t>
-      </w:r>
-      <w:proofErr w:type="spellEnd"/>
-    </w:p>
-    <w:p>
-      <w:r>
-        <w:t>This abstract base class hold methods and data to provide structure for the signals.</w:t>
+      <w:r>
+        <w:t xml:space="preserve"> the </w:t>
+      </w:r>
+      <w:proofErr w:type="spellStart"/>
+      <w:r>
+        <w:rPr>
+          <w:b/>
+          <w:bCs/>
+        </w:rPr>
+        <w:t>ylim_tb</w:t>
+      </w:r>
+      <w:proofErr w:type="spellEnd"/>
+      <w:r>
+        <w:t xml:space="preserve"> will be used to store limits for the magnitude plot.</w:t>
       </w:r>
     </w:p>
     <w:sectPr>
@@ -289,7 +485,7 @@
 </file>
 
 <file path=word/numbering.xml><?xml version="1.0" encoding="utf-8"?>
-<w:numbering xmlns:wpc="http://schemas.microsoft.com/office/word/2010/wordprocessingCanvas" xmlns:mc="http://schemas.openxmlformats.org/markup-compatibility/2006" xmlns:o="urn:schemas-microsoft-com:office:office" xmlns:r="http://schemas.openxmlformats.org/officeDocument/2006/relationships" xmlns:m="http://schemas.openxmlformats.org/officeDocument/2006/math" xmlns:v="urn:schemas-microsoft-com:vml" xmlns:wp14="http://schemas.microsoft.com/office/word/2010/wordprocessingDrawing" xmlns:wp="http://schemas.openxmlformats.org/drawingml/2006/wordprocessingDrawing" xmlns:w10="urn:schemas-microsoft-com:office:word" xmlns:w="http://schemas.openxmlformats.org/wordprocessingml/2006/main" xmlns:w14="http://schemas.microsoft.com/office/word/2010/wordml" xmlns:w15="http://schemas.microsoft.com/office/word/2012/wordml" xmlns:wpg="http://schemas.microsoft.com/office/word/2010/wordprocessingGroup" xmlns:wpi="http://schemas.microsoft.com/office/word/2010/wordprocessingInk" xmlns:wne="http://schemas.microsoft.com/office/word/2006/wordml" xmlns:wps="http://schemas.microsoft.com/office/word/2010/wordprocessingShape" mc:Ignorable="w14 w15 wp14">
+<w:numbering xmlns:wpc="http://schemas.microsoft.com/office/word/2010/wordprocessingCanvas" xmlns:cx="http://schemas.microsoft.com/office/drawing/2014/chartex" xmlns:cx1="http://schemas.microsoft.com/office/drawing/2015/9/8/chartex" xmlns:cx2="http://schemas.microsoft.com/office/drawing/2015/10/21/chartex" xmlns:cx3="http://schemas.microsoft.com/office/drawing/2016/5/9/chartex" xmlns:cx4="http://schemas.microsoft.com/office/drawing/2016/5/10/chartex" xmlns:cx5="http://schemas.microsoft.com/office/drawing/2016/5/11/chartex" xmlns:cx6="http://schemas.microsoft.com/office/drawing/2016/5/12/chartex" xmlns:cx7="http://schemas.microsoft.com/office/drawing/2016/5/13/chartex" xmlns:cx8="http://schemas.microsoft.com/office/drawing/2016/5/14/chartex" xmlns:mc="http://schemas.openxmlformats.org/markup-compatibility/2006" xmlns:aink="http://schemas.microsoft.com/office/drawing/2016/ink" xmlns:am3d="http://schemas.microsoft.com/office/drawing/2017/model3d" xmlns:o="urn:schemas-microsoft-com:office:office" xmlns:r="http://schemas.openxmlformats.org/officeDocument/2006/relationships" xmlns:m="http://schemas.openxmlformats.org/officeDocument/2006/math" xmlns:v="urn:schemas-microsoft-com:vml" xmlns:wp14="http://schemas.microsoft.com/office/word/2010/wordprocessingDrawing" xmlns:wp="http://schemas.openxmlformats.org/drawingml/2006/wordprocessingDrawing" xmlns:w10="urn:schemas-microsoft-com:office:word" xmlns:w="http://schemas.openxmlformats.org/wordprocessingml/2006/main" xmlns:w14="http://schemas.microsoft.com/office/word/2010/wordml" xmlns:w15="http://schemas.microsoft.com/office/word/2012/wordml" xmlns:w16cex="http://schemas.microsoft.com/office/word/2018/wordml/cex" xmlns:w16cid="http://schemas.microsoft.com/office/word/2016/wordml/cid" xmlns:w16="http://schemas.microsoft.com/office/word/2018/wordml" xmlns:w16sdtdh="http://schemas.microsoft.com/office/word/2020/wordml/sdtdatahash" xmlns:w16se="http://schemas.microsoft.com/office/word/2015/wordml/symex" xmlns:wpg="http://schemas.microsoft.com/office/word/2010/wordprocessingGroup" xmlns:wpi="http://schemas.microsoft.com/office/word/2010/wordprocessingInk" xmlns:wne="http://schemas.microsoft.com/office/word/2006/wordml" xmlns:wps="http://schemas.microsoft.com/office/word/2010/wordprocessingShape" mc:Ignorable="w14 w15 w16se w16cid w16 w16cex w16sdtdh wp14">
   <w:abstractNum w:abstractNumId="0" w15:restartNumberingAfterBreak="0">
     <w:nsid w:val="12E229FA"/>
     <w:multiLevelType w:val="hybridMultilevel"/>
@@ -410,7 +606,7 @@
 </file>
 
 <file path=word/styles.xml><?xml version="1.0" encoding="utf-8"?>
-<w:styles xmlns:mc="http://schemas.openxmlformats.org/markup-compatibility/2006" xmlns:r="http://schemas.openxmlformats.org/officeDocument/2006/relationships" xmlns:w="http://schemas.openxmlformats.org/wordprocessingml/2006/main" xmlns:w14="http://schemas.microsoft.com/office/word/2010/wordml" xmlns:w15="http://schemas.microsoft.com/office/word/2012/wordml" mc:Ignorable="w14 w15">
+<w:styles xmlns:mc="http://schemas.openxmlformats.org/markup-compatibility/2006" xmlns:r="http://schemas.openxmlformats.org/officeDocument/2006/relationships" xmlns:w="http://schemas.openxmlformats.org/wordprocessingml/2006/main" xmlns:w14="http://schemas.microsoft.com/office/word/2010/wordml" xmlns:w15="http://schemas.microsoft.com/office/word/2012/wordml" xmlns:w16cex="http://schemas.microsoft.com/office/word/2018/wordml/cex" xmlns:w16cid="http://schemas.microsoft.com/office/word/2016/wordml/cid" xmlns:w16="http://schemas.microsoft.com/office/word/2018/wordml" xmlns:w16sdtdh="http://schemas.microsoft.com/office/word/2020/wordml/sdtdatahash" xmlns:w16se="http://schemas.microsoft.com/office/word/2015/wordml/symex" mc:Ignorable="w14 w15 w16se w16cid w16 w16cex w16sdtdh">
   <w:docDefaults>
     <w:rPrDefault>
       <w:rPr>
@@ -426,7 +622,7 @@
       </w:pPr>
     </w:pPrDefault>
   </w:docDefaults>
-  <w:latentStyles w:defLockedState="0" w:defUIPriority="99" w:defSemiHidden="0" w:defUnhideWhenUsed="0" w:defQFormat="0" w:count="371">
+  <w:latentStyles w:defLockedState="0" w:defUIPriority="99" w:defSemiHidden="0" w:defUnhideWhenUsed="0" w:defQFormat="0" w:count="376">
     <w:lsdException w:name="Normal" w:uiPriority="0" w:qFormat="1"/>
     <w:lsdException w:name="heading 1" w:uiPriority="9" w:qFormat="1"/>
     <w:lsdException w:name="heading 2" w:semiHidden="1" w:uiPriority="9" w:unhideWhenUsed="1" w:qFormat="1"/>
@@ -532,7 +728,6 @@
     <w:lsdException w:name="HTML Sample" w:semiHidden="1" w:unhideWhenUsed="1"/>
     <w:lsdException w:name="HTML Typewriter" w:semiHidden="1" w:unhideWhenUsed="1"/>
     <w:lsdException w:name="HTML Variable" w:semiHidden="1" w:unhideWhenUsed="1"/>
-    <w:lsdException w:name="Normal Table" w:semiHidden="1" w:unhideWhenUsed="1"/>
     <w:lsdException w:name="annotation subject" w:semiHidden="1" w:unhideWhenUsed="1"/>
     <w:lsdException w:name="No List" w:semiHidden="1" w:unhideWhenUsed="1"/>
     <w:lsdException w:name="Outline List 1" w:semiHidden="1" w:unhideWhenUsed="1"/>
@@ -575,11 +770,8 @@
     <w:lsdException w:name="Table Contemporary" w:semiHidden="1" w:unhideWhenUsed="1"/>
     <w:lsdException w:name="Table Elegant" w:semiHidden="1" w:unhideWhenUsed="1"/>
     <w:lsdException w:name="Table Professional" w:semiHidden="1" w:unhideWhenUsed="1"/>
-    <w:lsdException w:name="Table Subtle 1" w:semiHidden="1" w:unhideWhenUsed="1"/>
     <w:lsdException w:name="Table Subtle 2" w:semiHidden="1" w:unhideWhenUsed="1"/>
     <w:lsdException w:name="Table Web 1" w:semiHidden="1" w:unhideWhenUsed="1"/>
-    <w:lsdException w:name="Table Web 2" w:semiHidden="1" w:unhideWhenUsed="1"/>
-    <w:lsdException w:name="Table Web 3" w:semiHidden="1" w:unhideWhenUsed="1"/>
     <w:lsdException w:name="Balloon Text" w:semiHidden="1" w:unhideWhenUsed="1"/>
     <w:lsdException w:name="Table Grid" w:uiPriority="39"/>
     <w:lsdException w:name="Table Theme" w:semiHidden="1" w:unhideWhenUsed="1"/>
@@ -798,6 +990,11 @@
     <w:lsdException w:name="List Table 5 Dark Accent 6" w:uiPriority="50"/>
     <w:lsdException w:name="List Table 6 Colorful Accent 6" w:uiPriority="51"/>
     <w:lsdException w:name="List Table 7 Colorful Accent 6" w:uiPriority="52"/>
+    <w:lsdException w:name="Mention" w:semiHidden="1" w:unhideWhenUsed="1"/>
+    <w:lsdException w:name="Smart Hyperlink" w:semiHidden="1" w:unhideWhenUsed="1"/>
+    <w:lsdException w:name="Hashtag" w:semiHidden="1" w:unhideWhenUsed="1"/>
+    <w:lsdException w:name="Unresolved Mention" w:semiHidden="1" w:unhideWhenUsed="1"/>
+    <w:lsdException w:name="Smart Link" w:semiHidden="1" w:unhideWhenUsed="1"/>
   </w:latentStyles>
   <w:style w:type="paragraph" w:default="1" w:styleId="Normal">
     <w:name w:val="Normal"/>

</xml_diff>

<commit_message>
refactoring eventtimes methods to reflect workflow
</commit_message>
<xml_diff>
--- a/PackageArchitecture.docx
+++ b/PackageArchitecture.docx
@@ -175,15 +175,7 @@
         <w:t>a generic signal (voltage, acceleration, whatever), methods to extract features from the signal, and the extracted features themselves.</w:t>
       </w:r>
       <w:r>
-        <w:t xml:space="preserve"> Need to decide how to structure the features. For example, the 1X, 2</w:t>
-      </w:r>
-      <w:proofErr w:type="gramStart"/>
-      <w:r>
-        <w:t>X,…</w:t>
-      </w:r>
-      <w:proofErr w:type="gramEnd"/>
-      <w:r>
-        <w:t xml:space="preserve"> vectors can stand on their own and may not be derived from a signal so I think these features need to be their own class that is extended into the </w:t>
+        <w:t xml:space="preserve"> Need to decide how to structure the features. For example, the 1X, 2X,… vectors can stand on their own and may not be derived from a signal so I think these features need to be their own class that is extended into the </w:t>
       </w:r>
       <w:proofErr w:type="spellStart"/>
       <w:r>
@@ -213,6 +205,22 @@
       </w:r>
       <w:r>
         <w:t>. The values could be calculated on a sample-by-sample basis (i.e. amplitude) or could be cyclo-stationary real-valued signals. This class would be used to contain real-valued features extracted from a defined sub-set of sample in the signal. For example, air-gap monitoring on hydro requires the minimum and maximum distance between stationary and rotating poles to be calculated after each revolution is complete. Likewise the peak rod load for a reciprocating compressor can only be calculated after each revolution is complete.</w:t>
+      </w:r>
+    </w:p>
+    <w:p>
+      <w:pPr>
+        <w:pStyle w:val="Heading3"/>
+      </w:pPr>
+      <w:r>
+        <w:t>Workflow: Estimating trigger event times</w:t>
+      </w:r>
+    </w:p>
+    <w:p>
+      <w:r>
+        <w:t>The class supports methods for estimating trigger event times, given a signal, the threshold, and the hysteresis. The method</w:t>
+      </w:r>
+      <w:r>
+        <w:t xml:space="preserve"> construction allows the user to </w:t>
       </w:r>
     </w:p>
     <w:p>
@@ -1043,6 +1051,28 @@
       <w:szCs w:val="26"/>
     </w:rPr>
   </w:style>
+  <w:style w:type="paragraph" w:styleId="Heading3">
+    <w:name w:val="heading 3"/>
+    <w:basedOn w:val="Normal"/>
+    <w:next w:val="Normal"/>
+    <w:link w:val="Heading3Char"/>
+    <w:uiPriority w:val="9"/>
+    <w:unhideWhenUsed/>
+    <w:qFormat/>
+    <w:rsid w:val="00372EAF"/>
+    <w:pPr>
+      <w:keepNext/>
+      <w:keepLines/>
+      <w:spacing w:before="40" w:after="0"/>
+      <w:outlineLvl w:val="2"/>
+    </w:pPr>
+    <w:rPr>
+      <w:rFonts w:asciiTheme="majorHAnsi" w:eastAsiaTheme="majorEastAsia" w:hAnsiTheme="majorHAnsi" w:cstheme="majorBidi"/>
+      <w:color w:val="1F4D78" w:themeColor="accent1" w:themeShade="7F"/>
+      <w:sz w:val="24"/>
+      <w:szCs w:val="24"/>
+    </w:rPr>
+  </w:style>
   <w:style w:type="character" w:default="1" w:styleId="DefaultParagraphFont">
     <w:name w:val="Default Paragraph Font"/>
     <w:uiPriority w:val="1"/>
@@ -1124,6 +1154,19 @@
       <w:color w:val="44546A" w:themeColor="text2"/>
       <w:sz w:val="18"/>
       <w:szCs w:val="18"/>
+    </w:rPr>
+  </w:style>
+  <w:style w:type="character" w:customStyle="1" w:styleId="Heading3Char">
+    <w:name w:val="Heading 3 Char"/>
+    <w:basedOn w:val="DefaultParagraphFont"/>
+    <w:link w:val="Heading3"/>
+    <w:uiPriority w:val="9"/>
+    <w:rsid w:val="00372EAF"/>
+    <w:rPr>
+      <w:rFonts w:asciiTheme="majorHAnsi" w:eastAsiaTheme="majorEastAsia" w:hAnsiTheme="majorHAnsi" w:cstheme="majorBidi"/>
+      <w:color w:val="1F4D78" w:themeColor="accent1" w:themeShade="7F"/>
+      <w:sz w:val="24"/>
+      <w:szCs w:val="24"/>
     </w:rPr>
   </w:style>
 </w:styles>

</xml_diff>

<commit_message>
Added unittest for csv output
</commit_message>
<xml_diff>
--- a/PackageArchitecture.docx
+++ b/PackageArchitecture.docx
@@ -62,52 +62,6 @@
       <w:pPr>
         <w:keepNext/>
       </w:pPr>
-      <w:r>
-        <w:rPr>
-          <w:noProof/>
-        </w:rPr>
-        <w:drawing>
-          <wp:inline distT="0" distB="0" distL="0" distR="0" wp14:anchorId="61EE15E8" wp14:editId="2DC476CE">
-            <wp:extent cx="2176124" cy="4850804"/>
-            <wp:effectExtent l="0" t="0" r="0" b="6985"/>
-            <wp:docPr id="1" name="Picture 1"/>
-            <wp:cNvGraphicFramePr>
-              <a:graphicFrameLocks xmlns:a="http://schemas.openxmlformats.org/drawingml/2006/main" noChangeAspect="1"/>
-            </wp:cNvGraphicFramePr>
-            <a:graphic xmlns:a="http://schemas.openxmlformats.org/drawingml/2006/main">
-              <a:graphicData uri="http://schemas.openxmlformats.org/drawingml/2006/picture">
-                <pic:pic xmlns:pic="http://schemas.openxmlformats.org/drawingml/2006/picture">
-                  <pic:nvPicPr>
-                    <pic:cNvPr id="1" name="Picture 1"/>
-                    <pic:cNvPicPr/>
-                  </pic:nvPicPr>
-                  <pic:blipFill>
-                    <a:blip r:embed="rId6" cstate="print">
-                      <a:extLst>
-                        <a:ext uri="{28A0092B-C50C-407E-A947-70E740481C1C}">
-                          <a14:useLocalDpi xmlns:a14="http://schemas.microsoft.com/office/drawing/2010/main" val="0"/>
-                        </a:ext>
-                      </a:extLst>
-                    </a:blip>
-                    <a:stretch>
-                      <a:fillRect/>
-                    </a:stretch>
-                  </pic:blipFill>
-                  <pic:spPr>
-                    <a:xfrm>
-                      <a:off x="0" y="0"/>
-                      <a:ext cx="2176124" cy="4850804"/>
-                    </a:xfrm>
-                    <a:prstGeom prst="rect">
-                      <a:avLst/>
-                    </a:prstGeom>
-                  </pic:spPr>
-                </pic:pic>
-              </a:graphicData>
-            </a:graphic>
-          </wp:inline>
-        </w:drawing>
-      </w:r>
     </w:p>
     <w:p>
       <w:pPr>
@@ -117,24 +71,14 @@
       <w:r>
         <w:t xml:space="preserve">Figure </w:t>
       </w:r>
-      <w:r>
-        <w:fldChar w:fldCharType="begin"/>
-      </w:r>
-      <w:r>
-        <w:instrText xml:space="preserve"> SEQ Figure \* ARABIC </w:instrText>
-      </w:r>
-      <w:r>
-        <w:fldChar w:fldCharType="separate"/>
-      </w:r>
-      <w:r>
-        <w:rPr>
-          <w:noProof/>
-        </w:rPr>
-        <w:t>1</w:t>
-      </w:r>
-      <w:r>
-        <w:fldChar w:fldCharType="end"/>
-      </w:r>
+      <w:fldSimple w:instr=" SEQ Figure \* ARABIC ">
+        <w:r>
+          <w:rPr>
+            <w:noProof/>
+          </w:rPr>
+          <w:t>1</w:t>
+        </w:r>
+      </w:fldSimple>
       <w:bookmarkEnd w:id="0"/>
       <w:r>
         <w:t xml:space="preserve"> –UML class diagram</w:t>
@@ -294,6 +238,9 @@
         <w:keepNext/>
       </w:pPr>
       <w:r>
+        <w:rPr>
+          <w:noProof/>
+        </w:rPr>
         <w:drawing>
           <wp:inline distT="0" distB="0" distL="0" distR="0" wp14:anchorId="1387E4FA" wp14:editId="5F67FC6C">
             <wp:extent cx="1828800" cy="2291590"/>
@@ -310,7 +257,7 @@
                     <pic:cNvPicPr/>
                   </pic:nvPicPr>
                   <pic:blipFill rotWithShape="1">
-                    <a:blip r:embed="rId7"/>
+                    <a:blip r:embed="rId6"/>
                     <a:srcRect t="957"/>
                     <a:stretch/>
                   </pic:blipFill>
@@ -345,24 +292,14 @@
       <w:r>
         <w:t xml:space="preserve">Figure </w:t>
       </w:r>
-      <w:r>
-        <w:fldChar w:fldCharType="begin"/>
-      </w:r>
-      <w:r>
-        <w:instrText xml:space="preserve"> SEQ Figure \* ARABIC </w:instrText>
-      </w:r>
-      <w:r>
-        <w:fldChar w:fldCharType="separate"/>
-      </w:r>
-      <w:r>
-        <w:rPr>
-          <w:noProof/>
-        </w:rPr>
-        <w:t>2</w:t>
-      </w:r>
-      <w:r>
-        <w:fldChar w:fldCharType="end"/>
-      </w:r>
+      <w:fldSimple w:instr=" SEQ Figure \* ARABIC ">
+        <w:r>
+          <w:rPr>
+            <w:noProof/>
+          </w:rPr>
+          <w:t>2</w:t>
+        </w:r>
+      </w:fldSimple>
       <w:r>
         <w:t xml:space="preserve"> - Methods in </w:t>
       </w:r>
@@ -736,6 +673,7 @@
     <w:lsdException w:name="HTML Sample" w:semiHidden="1" w:unhideWhenUsed="1"/>
     <w:lsdException w:name="HTML Typewriter" w:semiHidden="1" w:unhideWhenUsed="1"/>
     <w:lsdException w:name="HTML Variable" w:semiHidden="1" w:unhideWhenUsed="1"/>
+    <w:lsdException w:name="Normal Table" w:semiHidden="1" w:unhideWhenUsed="1"/>
     <w:lsdException w:name="annotation subject" w:semiHidden="1" w:unhideWhenUsed="1"/>
     <w:lsdException w:name="No List" w:semiHidden="1" w:unhideWhenUsed="1"/>
     <w:lsdException w:name="Outline List 1" w:semiHidden="1" w:unhideWhenUsed="1"/>
@@ -778,8 +716,11 @@
     <w:lsdException w:name="Table Contemporary" w:semiHidden="1" w:unhideWhenUsed="1"/>
     <w:lsdException w:name="Table Elegant" w:semiHidden="1" w:unhideWhenUsed="1"/>
     <w:lsdException w:name="Table Professional" w:semiHidden="1" w:unhideWhenUsed="1"/>
+    <w:lsdException w:name="Table Subtle 1" w:semiHidden="1" w:unhideWhenUsed="1"/>
     <w:lsdException w:name="Table Subtle 2" w:semiHidden="1" w:unhideWhenUsed="1"/>
     <w:lsdException w:name="Table Web 1" w:semiHidden="1" w:unhideWhenUsed="1"/>
+    <w:lsdException w:name="Table Web 2" w:semiHidden="1" w:unhideWhenUsed="1"/>
+    <w:lsdException w:name="Table Web 3" w:semiHidden="1" w:unhideWhenUsed="1"/>
     <w:lsdException w:name="Balloon Text" w:semiHidden="1" w:unhideWhenUsed="1"/>
     <w:lsdException w:name="Table Grid" w:uiPriority="39"/>
     <w:lsdException w:name="Table Theme" w:semiHidden="1" w:unhideWhenUsed="1"/>

</xml_diff>